<commit_message>
update cover dan ttd mas tamam
</commit_message>
<xml_diff>
--- a/COVER_KP_CD.docx
+++ b/COVER_KP_CD.docx
@@ -241,7 +241,29 @@
                                 <w:sz w:val="18"/>
                                 <w:szCs w:val="28"/>
                               </w:rPr>
-                              <w:t xml:space="preserve"> PT </w:t>
+                              <w:t xml:space="preserve"> </w:t>
+                            </w:r>
+                            <w:proofErr w:type="gramStart"/>
+                            <w:r>
+                              <w:rPr>
+                                <w:rFonts w:ascii="Trebuchet MS" w:hAnsi="Trebuchet MS"/>
+                                <w:b/>
+                                <w:color w:val="FFFFFF" w:themeColor="background1"/>
+                                <w:sz w:val="18"/>
+                                <w:szCs w:val="28"/>
+                              </w:rPr>
+                              <w:t>di  PT</w:t>
+                            </w:r>
+                            <w:proofErr w:type="gramEnd"/>
+                            <w:r>
+                              <w:rPr>
+                                <w:rFonts w:ascii="Trebuchet MS" w:hAnsi="Trebuchet MS"/>
+                                <w:b/>
+                                <w:color w:val="FFFFFF" w:themeColor="background1"/>
+                                <w:sz w:val="18"/>
+                                <w:szCs w:val="28"/>
+                              </w:rPr>
+                              <w:t xml:space="preserve"> </w:t>
                             </w:r>
                             <w:proofErr w:type="spellStart"/>
                             <w:r>
@@ -285,7 +307,7 @@
                                 <w:sz w:val="18"/>
                                 <w:szCs w:val="28"/>
                               </w:rPr>
-                              <w:t xml:space="preserve"> Digital Surabaya</w:t>
+                              <w:t xml:space="preserve"> Digital</w:t>
                             </w:r>
                           </w:p>
                         </w:txbxContent>
@@ -498,7 +520,29 @@
                           <w:sz w:val="18"/>
                           <w:szCs w:val="28"/>
                         </w:rPr>
-                        <w:t xml:space="preserve"> PT </w:t>
+                        <w:t xml:space="preserve"> </w:t>
+                      </w:r>
+                      <w:proofErr w:type="gramStart"/>
+                      <w:r>
+                        <w:rPr>
+                          <w:rFonts w:ascii="Trebuchet MS" w:hAnsi="Trebuchet MS"/>
+                          <w:b/>
+                          <w:color w:val="FFFFFF" w:themeColor="background1"/>
+                          <w:sz w:val="18"/>
+                          <w:szCs w:val="28"/>
+                        </w:rPr>
+                        <w:t>di  PT</w:t>
+                      </w:r>
+                      <w:proofErr w:type="gramEnd"/>
+                      <w:r>
+                        <w:rPr>
+                          <w:rFonts w:ascii="Trebuchet MS" w:hAnsi="Trebuchet MS"/>
+                          <w:b/>
+                          <w:color w:val="FFFFFF" w:themeColor="background1"/>
+                          <w:sz w:val="18"/>
+                          <w:szCs w:val="28"/>
+                        </w:rPr>
+                        <w:t xml:space="preserve"> </w:t>
                       </w:r>
                       <w:proofErr w:type="spellStart"/>
                       <w:r>
@@ -542,7 +586,7 @@
                           <w:sz w:val="18"/>
                           <w:szCs w:val="28"/>
                         </w:rPr>
-                        <w:t xml:space="preserve"> Digital Surabaya</w:t>
+                        <w:t xml:space="preserve"> Digital</w:t>
                       </w:r>
                     </w:p>
                   </w:txbxContent>

</xml_diff>